<commit_message>
Plan de dev et spec validés par tous le monde.
</commit_message>
<xml_diff>
--- a/01 - Cahier des charges/PLAN_DE_DEVELOPPEMENT_PRI_PROJET-IEC61499_V0_2.docx
+++ b/01 - Cahier des charges/PLAN_DE_DEVELOPPEMENT_PRI_PROJET-IEC61499_V0_2.docx
@@ -887,7 +887,31 @@
         <w:jc w:val="center"/>
       </w:pPr>
       <w:r>
-        <w:t>Version 1.0 - 18/09/25</w:t>
+        <w:t xml:space="preserve">Version </w:t>
+      </w:r>
+      <w:r>
+        <w:t>2</w:t>
+      </w:r>
+      <w:r>
+        <w:t>.</w:t>
+      </w:r>
+      <w:r>
+        <w:t>1</w:t>
+      </w:r>
+      <w:r>
+        <w:t xml:space="preserve"> - </w:t>
+      </w:r>
+      <w:r>
+        <w:t>21</w:t>
+      </w:r>
+      <w:r>
+        <w:t>/</w:t>
+      </w:r>
+      <w:r>
+        <w:t>10</w:t>
+      </w:r>
+      <w:r>
+        <w:t>/25</w:t>
       </w:r>
     </w:p>
     <w:p>
@@ -1360,12 +1384,21 @@
           <w:rFonts w:asciiTheme="minorHAnsi" w:hAnsiTheme="minorHAnsi"/>
         </w:rPr>
       </w:pPr>
+      <w:proofErr w:type="spellStart"/>
       <w:r>
         <w:rPr>
           <w:rStyle w:val="lev"/>
           <w:rFonts w:asciiTheme="minorHAnsi" w:eastAsiaTheme="majorEastAsia" w:hAnsiTheme="minorHAnsi"/>
         </w:rPr>
-        <w:t>Factory IO</w:t>
+        <w:t>Factory</w:t>
+      </w:r>
+      <w:proofErr w:type="spellEnd"/>
+      <w:r>
+        <w:rPr>
+          <w:rStyle w:val="lev"/>
+          <w:rFonts w:asciiTheme="minorHAnsi" w:eastAsiaTheme="majorEastAsia" w:hAnsiTheme="minorHAnsi"/>
+        </w:rPr>
+        <w:t xml:space="preserve"> IO</w:t>
       </w:r>
       <w:r>
         <w:rPr>
@@ -1410,7 +1443,21 @@
         <w:rPr>
           <w:rFonts w:asciiTheme="minorHAnsi" w:hAnsiTheme="minorHAnsi"/>
         </w:rPr>
-        <w:t>: EcoStruxure Automation Expert.</w:t>
+        <w:t xml:space="preserve">: </w:t>
+      </w:r>
+      <w:proofErr w:type="spellStart"/>
+      <w:r>
+        <w:rPr>
+          <w:rFonts w:asciiTheme="minorHAnsi" w:hAnsiTheme="minorHAnsi"/>
+        </w:rPr>
+        <w:t>EcoStruxure</w:t>
+      </w:r>
+      <w:proofErr w:type="spellEnd"/>
+      <w:r>
+        <w:rPr>
+          <w:rFonts w:asciiTheme="minorHAnsi" w:hAnsiTheme="minorHAnsi"/>
+        </w:rPr>
+        <w:t xml:space="preserve"> Automation Expert.</w:t>
       </w:r>
     </w:p>
     <w:p>
@@ -1442,7 +1489,21 @@
         <w:rPr>
           <w:rFonts w:asciiTheme="minorHAnsi" w:hAnsiTheme="minorHAnsi"/>
         </w:rPr>
-        <w:t>: EcoStruxure Control Expert.</w:t>
+        <w:t xml:space="preserve">: </w:t>
+      </w:r>
+      <w:proofErr w:type="spellStart"/>
+      <w:r>
+        <w:rPr>
+          <w:rFonts w:asciiTheme="minorHAnsi" w:hAnsiTheme="minorHAnsi"/>
+        </w:rPr>
+        <w:t>EcoStruxure</w:t>
+      </w:r>
+      <w:proofErr w:type="spellEnd"/>
+      <w:r>
+        <w:rPr>
+          <w:rFonts w:asciiTheme="minorHAnsi" w:hAnsiTheme="minorHAnsi"/>
+        </w:rPr>
+        <w:t xml:space="preserve"> Control Expert.</w:t>
       </w:r>
     </w:p>
     <w:p>
@@ -1516,6 +1577,7 @@
           <w:szCs w:val="48"/>
         </w:rPr>
       </w:pPr>
+      <w:proofErr w:type="gramStart"/>
       <w:r>
         <w:rPr>
           <w:rFonts w:eastAsiaTheme="majorEastAsia" w:cstheme="majorBidi"/>
@@ -1524,7 +1586,18 @@
           <w:sz w:val="48"/>
           <w:szCs w:val="48"/>
         </w:rPr>
-        <w:t>pour le projet</w:t>
+        <w:t>pour</w:t>
+      </w:r>
+      <w:proofErr w:type="gramEnd"/>
+      <w:r>
+        <w:rPr>
+          <w:rFonts w:eastAsiaTheme="majorEastAsia" w:cstheme="majorBidi"/>
+          <w:spacing w:val="-10"/>
+          <w:kern w:val="28"/>
+          <w:sz w:val="48"/>
+          <w:szCs w:val="48"/>
+        </w:rPr>
+        <w:t xml:space="preserve"> le projet</w:t>
       </w:r>
     </w:p>
     <w:p>
@@ -1793,13 +1866,7 @@
               <w:jc w:val="center"/>
             </w:pPr>
             <w:r>
-              <w:t>1</w:t>
-            </w:r>
-            <w:r>
-              <w:t>6</w:t>
-            </w:r>
-            <w:r>
-              <w:t>/10/2025</w:t>
+              <w:t>16/10/2025</w:t>
             </w:r>
           </w:p>
         </w:tc>
@@ -1955,13 +2022,7 @@
               <w:jc w:val="center"/>
             </w:pPr>
             <w:r>
-              <w:t>1</w:t>
-            </w:r>
-            <w:r>
-              <w:t>6</w:t>
-            </w:r>
-            <w:r>
-              <w:t>/10/2025</w:t>
+              <w:t>16/10/2025</w:t>
             </w:r>
           </w:p>
         </w:tc>
@@ -2026,6 +2087,9 @@
               <w:ind w:firstLine="0"/>
               <w:jc w:val="center"/>
             </w:pPr>
+            <w:r>
+              <w:t>22/10/2025</w:t>
+            </w:r>
           </w:p>
         </w:tc>
         <w:tc>
@@ -2039,6 +2103,9 @@
               <w:ind w:firstLine="0"/>
               <w:jc w:val="center"/>
             </w:pPr>
+            <w:r>
+              <w:t>O</w:t>
+            </w:r>
           </w:p>
         </w:tc>
         <w:tc>
@@ -2086,6 +2153,9 @@
               <w:ind w:firstLine="0"/>
               <w:jc w:val="center"/>
             </w:pPr>
+            <w:r>
+              <w:t>22/10/2025</w:t>
+            </w:r>
           </w:p>
         </w:tc>
         <w:tc>
@@ -2099,6 +2169,9 @@
               <w:ind w:firstLine="0"/>
               <w:jc w:val="center"/>
             </w:pPr>
+            <w:r>
+              <w:t>O</w:t>
+            </w:r>
           </w:p>
         </w:tc>
         <w:tc>
@@ -2146,6 +2219,9 @@
               <w:ind w:firstLine="0"/>
               <w:jc w:val="center"/>
             </w:pPr>
+            <w:r>
+              <w:t>22/10/2025</w:t>
+            </w:r>
           </w:p>
         </w:tc>
         <w:tc>
@@ -2159,6 +2235,9 @@
               <w:ind w:firstLine="0"/>
               <w:jc w:val="center"/>
             </w:pPr>
+            <w:r>
+              <w:t>O</w:t>
+            </w:r>
           </w:p>
         </w:tc>
         <w:tc>
@@ -2362,13 +2441,7 @@
               <w:jc w:val="center"/>
             </w:pPr>
             <w:r>
-              <w:t>1</w:t>
-            </w:r>
-            <w:r>
-              <w:t>6</w:t>
-            </w:r>
-            <w:r>
-              <w:t>/10/2025</w:t>
+              <w:t>16/10/2025</w:t>
             </w:r>
           </w:p>
         </w:tc>
@@ -2384,6 +2457,58 @@
             </w:pPr>
             <w:r>
               <w:t>Ajout des fonctions du comité de pilotage et des tests et validation du projet</w:t>
+            </w:r>
+          </w:p>
+        </w:tc>
+      </w:tr>
+      <w:tr>
+        <w:trPr>
+          <w:trHeight w:val="567"/>
+        </w:trPr>
+        <w:tc>
+          <w:tcPr>
+            <w:tcW w:w="1696" w:type="dxa"/>
+          </w:tcPr>
+          <w:p>
+            <w:pPr>
+              <w:spacing w:after="0"/>
+              <w:ind w:firstLine="0"/>
+              <w:jc w:val="center"/>
+            </w:pPr>
+            <w:r>
+              <w:lastRenderedPageBreak/>
+              <w:t>2.1</w:t>
+            </w:r>
+          </w:p>
+        </w:tc>
+        <w:tc>
+          <w:tcPr>
+            <w:tcW w:w="1701" w:type="dxa"/>
+            <w:vAlign w:val="center"/>
+          </w:tcPr>
+          <w:p>
+            <w:pPr>
+              <w:spacing w:after="0"/>
+              <w:ind w:firstLine="0"/>
+              <w:jc w:val="center"/>
+            </w:pPr>
+            <w:r>
+              <w:t>21/10/2025</w:t>
+            </w:r>
+          </w:p>
+        </w:tc>
+        <w:tc>
+          <w:tcPr>
+            <w:tcW w:w="5380" w:type="dxa"/>
+          </w:tcPr>
+          <w:p>
+            <w:pPr>
+              <w:spacing w:after="0"/>
+              <w:ind w:firstLine="0"/>
+              <w:jc w:val="center"/>
+            </w:pPr>
+            <w:r>
+              <w:t>Corrections mineures</w:t>
             </w:r>
           </w:p>
         </w:tc>
@@ -4854,7 +4979,15 @@
         <w:jc w:val="left"/>
       </w:pPr>
       <w:r>
-        <w:t>Il consiste à réaliser une preuve de concept (POC) comparant deux normes de programmation d’automates : IEC 61131 et IEC 61499, à travers un cas concret de tri de pièces simulé dans Factory IO.</w:t>
+        <w:t xml:space="preserve">Il consiste à réaliser une preuve de concept (POC) comparant deux normes de programmation d’automates : IEC 61131 et IEC 61499, à travers un cas concret de tri de pièces simulé dans </w:t>
+      </w:r>
+      <w:proofErr w:type="spellStart"/>
+      <w:r>
+        <w:t>Factory</w:t>
+      </w:r>
+      <w:proofErr w:type="spellEnd"/>
+      <w:r>
+        <w:t xml:space="preserve"> IO.</w:t>
       </w:r>
     </w:p>
     <w:p>
@@ -4891,7 +5024,10 @@
         <w:jc w:val="left"/>
       </w:pPr>
       <w:r>
-        <w:t>Décrire l’organisation du développement, les rôles, les jalons, les outils, et les livrables pour atteindre les objectifs du projet.</w:t>
+        <w:t>L’objectif du document est de d</w:t>
+      </w:r>
+      <w:r>
+        <w:t>écrire l’organisation du développement, les rôles, les jalons, les outils, et les livrables pour atteindre les objectifs du projet.</w:t>
       </w:r>
     </w:p>
     <w:p>
@@ -4928,7 +5064,15 @@
         <w:jc w:val="left"/>
       </w:pPr>
       <w:r>
-        <w:t>Inclus : développement sous Control Expert et Automation Expert, simulation avec Factory IO, comparaison méthodologique et technique.</w:t>
+        <w:t xml:space="preserve">Inclus : développement sous Control Expert et Automation Expert, simulation avec </w:t>
+      </w:r>
+      <w:proofErr w:type="spellStart"/>
+      <w:r>
+        <w:t>Factory</w:t>
+      </w:r>
+      <w:proofErr w:type="spellEnd"/>
+      <w:r>
+        <w:t xml:space="preserve"> IO, comparaison méthodologique et technique.</w:t>
       </w:r>
     </w:p>
     <w:p>
@@ -5269,7 +5413,39 @@
               <w:jc w:val="left"/>
             </w:pPr>
             <w:r>
-              <w:t>Damien Lorigeon, Jean-Paul Chemla, Bernard Riera, Arthur Oussounkiri, Stéphane Lecasse.</w:t>
+              <w:t xml:space="preserve">Damien Lorigeon, Jean-Paul </w:t>
+            </w:r>
+            <w:proofErr w:type="spellStart"/>
+            <w:r>
+              <w:t>Chemla</w:t>
+            </w:r>
+            <w:proofErr w:type="spellEnd"/>
+            <w:r>
+              <w:t xml:space="preserve">, Bernard </w:t>
+            </w:r>
+            <w:proofErr w:type="spellStart"/>
+            <w:r>
+              <w:t>Riera</w:t>
+            </w:r>
+            <w:proofErr w:type="spellEnd"/>
+            <w:r>
+              <w:t xml:space="preserve">, Arthur </w:t>
+            </w:r>
+            <w:proofErr w:type="spellStart"/>
+            <w:r>
+              <w:t>Oussounkiri</w:t>
+            </w:r>
+            <w:proofErr w:type="spellEnd"/>
+            <w:r>
+              <w:t xml:space="preserve">, Stéphane </w:t>
+            </w:r>
+            <w:proofErr w:type="spellStart"/>
+            <w:r>
+              <w:t>Lecasse</w:t>
+            </w:r>
+            <w:proofErr w:type="spellEnd"/>
+            <w:r>
+              <w:t>.</w:t>
             </w:r>
           </w:p>
         </w:tc>
@@ -5630,7 +5806,15 @@
         <w:jc w:val="left"/>
       </w:pPr>
       <w:r>
-        <w:t>SPER = Suivi, Pilotage, Évaluation, Reporting.</w:t>
+        <w:t xml:space="preserve">SPER = Suivi, Pilotage, Évaluation, </w:t>
+      </w:r>
+      <w:proofErr w:type="spellStart"/>
+      <w:r>
+        <w:t>Reporting</w:t>
+      </w:r>
+      <w:proofErr w:type="spellEnd"/>
+      <w:r>
+        <w:t>.</w:t>
       </w:r>
     </w:p>
     <w:p>
@@ -5702,7 +5886,15 @@
       </w:pPr>
       <w:bookmarkStart w:id="8" w:name="_Toc211500888"/>
       <w:r>
-        <w:t>Modalités de reporting (fréquence, supports, responsables)</w:t>
+        <w:t xml:space="preserve">Modalités de </w:t>
+      </w:r>
+      <w:proofErr w:type="spellStart"/>
+      <w:r>
+        <w:t>reporting</w:t>
+      </w:r>
+      <w:proofErr w:type="spellEnd"/>
+      <w:r>
+        <w:t xml:space="preserve"> (fréquence, supports, responsables)</w:t>
       </w:r>
       <w:bookmarkEnd w:id="8"/>
     </w:p>
@@ -6388,10 +6580,18 @@
               <w:jc w:val="left"/>
             </w:pPr>
             <w:r>
-              <w:t>Tableau comparatif, résultats de tests, analyse</w:t>
-            </w:r>
-            <w:r>
-              <w:t xml:space="preserve"> basé sur nos critères de comparaison (voir Spécification)</w:t>
+              <w:t xml:space="preserve">Tableau comparatif, résultats de tests, </w:t>
+            </w:r>
+            <w:proofErr w:type="gramStart"/>
+            <w:r>
+              <w:t>analyse</w:t>
+            </w:r>
+            <w:r>
+              <w:t xml:space="preserve"> basé</w:t>
+            </w:r>
+            <w:proofErr w:type="gramEnd"/>
+            <w:r>
+              <w:t xml:space="preserve"> sur nos critères de comparaison (voir Spécification)</w:t>
             </w:r>
           </w:p>
         </w:tc>
@@ -6588,7 +6788,15 @@
         <w:ind w:left="708" w:firstLine="708"/>
       </w:pPr>
       <w:r>
-        <w:t>(exemple : Cahier_des_charges_PRI_PROJET-IEC61499_V1_0.docx).</w:t>
+        <w:t>(</w:t>
+      </w:r>
+      <w:proofErr w:type="gramStart"/>
+      <w:r>
+        <w:t>exemple</w:t>
+      </w:r>
+      <w:proofErr w:type="gramEnd"/>
+      <w:r>
+        <w:t xml:space="preserve"> : Cahier_des_charges_PRI_PROJET-IEC61499_V1_0.docx).</w:t>
       </w:r>
     </w:p>
     <w:p>
@@ -6661,8 +6869,13 @@
         <w:spacing w:after="160" w:line="259" w:lineRule="auto"/>
         <w:jc w:val="left"/>
       </w:pPr>
-      <w:r>
-        <w:t>GanttProject : pour la planification/ planning/ jalons</w:t>
+      <w:proofErr w:type="spellStart"/>
+      <w:r>
+        <w:t>GanttProject</w:t>
+      </w:r>
+      <w:proofErr w:type="spellEnd"/>
+      <w:r>
+        <w:t> : pour la planification/ planning/ jalons</w:t>
       </w:r>
     </w:p>
     <w:p>
@@ -6738,9 +6951,11 @@
           <w:numId w:val="13"/>
         </w:numPr>
       </w:pPr>
+      <w:proofErr w:type="gramStart"/>
       <w:r>
         <w:t>Email</w:t>
       </w:r>
+      <w:proofErr w:type="gramEnd"/>
     </w:p>
     <w:p>
       <w:pPr>
@@ -6778,7 +6993,23 @@
         <w:ind w:firstLine="0"/>
       </w:pPr>
       <w:r>
-        <w:t>Les essais seront menés intégralement dans l’environnement virtuel Factory I/O couplé à EcoStruxure Simulation.</w:t>
+        <w:t xml:space="preserve">Les essais seront menés intégralement dans l’environnement virtuel </w:t>
+      </w:r>
+      <w:proofErr w:type="spellStart"/>
+      <w:r>
+        <w:t>Factory</w:t>
+      </w:r>
+      <w:proofErr w:type="spellEnd"/>
+      <w:r>
+        <w:t xml:space="preserve"> I/O couplé à </w:t>
+      </w:r>
+      <w:proofErr w:type="spellStart"/>
+      <w:r>
+        <w:t>EcoStruxure</w:t>
+      </w:r>
+      <w:proofErr w:type="spellEnd"/>
+      <w:r>
+        <w:t xml:space="preserve"> Simulation.</w:t>
       </w:r>
     </w:p>
     <w:p>
@@ -6826,7 +7057,15 @@
         </w:numPr>
       </w:pPr>
       <w:r>
-        <w:t>Équipements virtuels : chaque capteur et actionneur sera testé indépendamment afin de confirmer la cohérence des signaux échangés via Modbus TCP (détection correcte des états, activation des sorties, synchronisation avec la scène Factory I/O).</w:t>
+        <w:t xml:space="preserve">Équipements virtuels : chaque capteur et actionneur sera testé indépendamment afin de confirmer la cohérence des signaux échangés via Modbus TCP (détection correcte des états, activation des sorties, synchronisation avec la scène </w:t>
+      </w:r>
+      <w:proofErr w:type="spellStart"/>
+      <w:r>
+        <w:t>Factory</w:t>
+      </w:r>
+      <w:proofErr w:type="spellEnd"/>
+      <w:r>
+        <w:t xml:space="preserve"> I/O).</w:t>
       </w:r>
     </w:p>
     <w:p>
@@ -6887,7 +7126,15 @@
         <w:ind w:firstLine="0"/>
       </w:pPr>
       <w:r>
-        <w:t>Une fois les modules validés individuellement, l’ensemble du programme sera exécuté en conditions réelles de simulation, sous Factory I/O.</w:t>
+        <w:t xml:space="preserve">Une fois les modules validés individuellement, l’ensemble du programme sera exécuté en conditions réelles de simulation, sous </w:t>
+      </w:r>
+      <w:proofErr w:type="spellStart"/>
+      <w:r>
+        <w:t>Factory</w:t>
+      </w:r>
+      <w:proofErr w:type="spellEnd"/>
+      <w:r>
+        <w:t xml:space="preserve"> I/O.</w:t>
       </w:r>
     </w:p>
     <w:p>
@@ -6978,7 +7225,15 @@
         </w:numPr>
       </w:pPr>
       <w:r>
-        <w:t>L’ajout d’un capteur supplémentaire dans la scène Factory I/O (ex. nouveau point de détection ou contrôle de position) ;</w:t>
+        <w:t xml:space="preserve">L’ajout d’un capteur supplémentaire dans la scène </w:t>
+      </w:r>
+      <w:proofErr w:type="spellStart"/>
+      <w:r>
+        <w:t>Factory</w:t>
+      </w:r>
+      <w:proofErr w:type="spellEnd"/>
+      <w:r>
+        <w:t xml:space="preserve"> I/O (ex. nouveau point de détection ou contrôle de position) ;</w:t>
       </w:r>
     </w:p>
     <w:p>
@@ -7101,7 +7356,15 @@
         </w:numPr>
       </w:pPr>
       <w:r>
-        <w:t>Diagrammes fonctionnels IEC 61499 (FBs, événements).</w:t>
+        <w:t>Diagrammes fonctionnels IEC 61499 (</w:t>
+      </w:r>
+      <w:proofErr w:type="spellStart"/>
+      <w:r>
+        <w:t>FBs</w:t>
+      </w:r>
+      <w:proofErr w:type="spellEnd"/>
+      <w:r>
+        <w:t>, événements).</w:t>
       </w:r>
     </w:p>
     <w:p>
@@ -7163,11 +7426,19 @@
           <w:lang w:val="en-US"/>
         </w:rPr>
       </w:pPr>
+      <w:proofErr w:type="spellStart"/>
       <w:r>
         <w:rPr>
           <w:lang w:val="en-US"/>
         </w:rPr>
-        <w:t>Scène Factory IO.</w:t>
+        <w:t>Scène</w:t>
+      </w:r>
+      <w:proofErr w:type="spellEnd"/>
+      <w:r>
+        <w:rPr>
+          <w:lang w:val="en-US"/>
+        </w:rPr>
+        <w:t xml:space="preserve"> Factory IO.</w:t>
       </w:r>
     </w:p>
     <w:p>
@@ -7311,6 +7582,7 @@
           <w:lang w:val="en-US"/>
         </w:rPr>
       </w:pPr>
+      <w:proofErr w:type="spellStart"/>
       <w:r>
         <w:rPr>
           <w:rFonts w:asciiTheme="minorHAnsi" w:hAnsiTheme="minorHAnsi"/>
@@ -7323,7 +7595,15 @@
           <w:rFonts w:asciiTheme="minorHAnsi" w:hAnsiTheme="minorHAnsi"/>
           <w:lang w:val="en-US"/>
         </w:rPr>
-        <w:t xml:space="preserve">s </w:t>
+        <w:t>s</w:t>
+      </w:r>
+      <w:proofErr w:type="spellEnd"/>
+      <w:r>
+        <w:rPr>
+          <w:rFonts w:asciiTheme="minorHAnsi" w:hAnsiTheme="minorHAnsi"/>
+          <w:lang w:val="en-US"/>
+        </w:rPr>
+        <w:t xml:space="preserve"> </w:t>
       </w:r>
       <w:r>
         <w:rPr>
@@ -7615,7 +7895,15 @@
         <w:ind w:firstLine="227"/>
       </w:pPr>
       <w:r>
-        <w:t>Les échanges autour du projet seront assurés principalement via Microsoft Teams, qui servira à organiser les réunions régulières ainsi qu’à formuler les demandes d’information. Les emails seront utilisés pour l’envoi hebdomadaire des comptes rendus et pour tracer les décisions formelles. Enfin, des réunions en présentiel pourront être organisées lors des jalons clés ou lorsque des validations nécessitent une discussion directe avec l’ensemble des encadrants.</w:t>
+        <w:t xml:space="preserve">Les échanges autour du projet seront assurés principalement via Microsoft Teams, qui servira à organiser les réunions régulières ainsi qu’à formuler les demandes d’information. Les </w:t>
+      </w:r>
+      <w:proofErr w:type="gramStart"/>
+      <w:r>
+        <w:t>emails</w:t>
+      </w:r>
+      <w:proofErr w:type="gramEnd"/>
+      <w:r>
+        <w:t xml:space="preserve"> seront utilisés pour l’envoi hebdomadaire des comptes rendus et pour tracer les décisions formelles. Enfin, des réunions en présentiel pourront être organisées lors des jalons clés ou lorsque des validations nécessitent une discussion directe avec l’ensemble des encadrants.</w:t>
       </w:r>
     </w:p>
     <w:p>
@@ -7720,7 +8008,6 @@
         <w:docPartUnique/>
       </w:docPartObj>
     </w:sdtPr>
-    <w:sdtEndPr/>
     <w:sdtContent>
       <w:p>
         <w:pPr>

</xml_diff>